<commit_message>
a new picture of github record
</commit_message>
<xml_diff>
--- a/GitHub test record.docx
+++ b/GitHub test record.docx
@@ -3,11 +3,6 @@
 <w:document xmlns:wpc="http://schemas.microsoft.com/office/word/2010/wordprocessingCanvas" xmlns:mc="http://schemas.openxmlformats.org/markup-compatibility/2006" xmlns:o="urn:schemas-microsoft-com:office:office" xmlns:r="http://schemas.openxmlformats.org/officeDocument/2006/relationships" xmlns:m="http://schemas.openxmlformats.org/officeDocument/2006/math" xmlns:v="urn:schemas-microsoft-com:vml" xmlns:wp14="http://schemas.microsoft.com/office/word/2010/wordprocessingDrawing" xmlns:wp="http://schemas.openxmlformats.org/drawingml/2006/wordprocessingDrawing" xmlns:w10="urn:schemas-microsoft-com:office:word" xmlns:w="http://schemas.openxmlformats.org/wordprocessingml/2006/main" xmlns:w14="http://schemas.microsoft.com/office/word/2010/wordml" xmlns:wpg="http://schemas.microsoft.com/office/word/2010/wordprocessingGroup" xmlns:wpi="http://schemas.microsoft.com/office/word/2010/wordprocessingInk" xmlns:wne="http://schemas.microsoft.com/office/word/2006/wordml" xmlns:wps="http://schemas.microsoft.com/office/word/2010/wordprocessingShape" mc:Ignorable="w14 wp14">
   <w:body>
     <w:p>
-      <w:pPr>
-        <w:rPr>
-          <w:rFonts w:hint="eastAsia"/>
-        </w:rPr>
-      </w:pPr>
       <w:r>
         <w:rPr>
           <w:noProof/>
@@ -50,11 +45,6 @@
       </w:r>
     </w:p>
     <w:p>
-      <w:pPr>
-        <w:rPr>
-          <w:rFonts w:hint="eastAsia"/>
-        </w:rPr>
-      </w:pPr>
       <w:r>
         <w:rPr>
           <w:noProof/>
@@ -97,11 +87,6 @@
       </w:r>
     </w:p>
     <w:p>
-      <w:pPr>
-        <w:rPr>
-          <w:rFonts w:hint="eastAsia"/>
-        </w:rPr>
-      </w:pPr>
       <w:r>
         <w:rPr>
           <w:noProof/>
@@ -144,11 +129,6 @@
       </w:r>
     </w:p>
     <w:p>
-      <w:pPr>
-        <w:rPr>
-          <w:rFonts w:hint="eastAsia"/>
-        </w:rPr>
-      </w:pPr>
       <w:r>
         <w:rPr>
           <w:noProof/>
@@ -191,11 +171,6 @@
       </w:r>
     </w:p>
     <w:p>
-      <w:pPr>
-        <w:rPr>
-          <w:rFonts w:hint="eastAsia"/>
-        </w:rPr>
-      </w:pPr>
       <w:r>
         <w:rPr>
           <w:noProof/>
@@ -249,10 +224,10 @@
         </w:rPr>
         <w:lastRenderedPageBreak/>
         <w:drawing>
-          <wp:inline distT="0" distB="0" distL="0" distR="0" wp14:anchorId="642D2B80" wp14:editId="503E96F2">
-            <wp:extent cx="5274310" cy="3831811"/>
+          <wp:inline distT="0" distB="0" distL="0" distR="0" wp14:anchorId="508450AE" wp14:editId="72C44CFC">
+            <wp:extent cx="5274310" cy="2098125"/>
             <wp:effectExtent l="0" t="0" r="2540" b="0"/>
-            <wp:docPr id="7" name="圖片 7"/>
+            <wp:docPr id="5" name="圖片 5"/>
             <wp:cNvGraphicFramePr>
               <a:graphicFrameLocks xmlns:a="http://schemas.openxmlformats.org/drawingml/2006/main" noChangeAspect="1"/>
             </wp:cNvGraphicFramePr>
@@ -272,7 +247,7 @@
                   <pic:spPr>
                     <a:xfrm>
                       <a:off x="0" y="0"/>
-                      <a:ext cx="5274310" cy="3831811"/>
+                      <a:ext cx="5274310" cy="2098125"/>
                     </a:xfrm>
                     <a:prstGeom prst="rect">
                       <a:avLst/>
@@ -284,19 +259,22 @@
           </wp:inline>
         </w:drawing>
       </w:r>
-      <w:bookmarkStart w:id="0" w:name="_GoBack"/>
-      <w:bookmarkEnd w:id="0"/>
     </w:p>
     <w:p>
+      <w:pPr>
+        <w:rPr>
+          <w:rFonts w:hint="eastAsia"/>
+        </w:rPr>
+      </w:pPr>
       <w:r>
         <w:rPr>
           <w:noProof/>
         </w:rPr>
         <w:drawing>
-          <wp:inline distT="0" distB="0" distL="0" distR="0" wp14:anchorId="508450AE" wp14:editId="72C44CFC">
-            <wp:extent cx="5274310" cy="2098125"/>
-            <wp:effectExtent l="0" t="0" r="2540" b="0"/>
-            <wp:docPr id="5" name="圖片 5"/>
+          <wp:inline distT="0" distB="0" distL="0" distR="0" wp14:anchorId="6EF41F9F" wp14:editId="68AA7118">
+            <wp:extent cx="5274310" cy="2772675"/>
+            <wp:effectExtent l="0" t="0" r="2540" b="8890"/>
+            <wp:docPr id="8" name="圖片 8"/>
             <wp:cNvGraphicFramePr>
               <a:graphicFrameLocks xmlns:a="http://schemas.openxmlformats.org/drawingml/2006/main" noChangeAspect="1"/>
             </wp:cNvGraphicFramePr>
@@ -316,7 +294,7 @@
                   <pic:spPr>
                     <a:xfrm>
                       <a:off x="0" y="0"/>
-                      <a:ext cx="5274310" cy="2098125"/>
+                      <a:ext cx="5274310" cy="2772675"/>
                     </a:xfrm>
                     <a:prstGeom prst="rect">
                       <a:avLst/>
@@ -328,6 +306,98 @@
           </wp:inline>
         </w:drawing>
       </w:r>
+    </w:p>
+    <w:p>
+      <w:pPr>
+        <w:rPr>
+          <w:rFonts w:hint="eastAsia"/>
+        </w:rPr>
+      </w:pPr>
+      <w:r>
+        <w:rPr>
+          <w:noProof/>
+        </w:rPr>
+        <w:lastRenderedPageBreak/>
+        <w:drawing>
+          <wp:inline distT="0" distB="0" distL="0" distR="0" wp14:anchorId="525B0BD7" wp14:editId="09E22182">
+            <wp:extent cx="5274310" cy="3831590"/>
+            <wp:effectExtent l="0" t="0" r="2540" b="0"/>
+            <wp:docPr id="7" name="圖片 7"/>
+            <wp:cNvGraphicFramePr>
+              <a:graphicFrameLocks xmlns:a="http://schemas.openxmlformats.org/drawingml/2006/main" noChangeAspect="1"/>
+            </wp:cNvGraphicFramePr>
+            <a:graphic xmlns:a="http://schemas.openxmlformats.org/drawingml/2006/main">
+              <a:graphicData uri="http://schemas.openxmlformats.org/drawingml/2006/picture">
+                <pic:pic xmlns:pic="http://schemas.openxmlformats.org/drawingml/2006/picture">
+                  <pic:nvPicPr>
+                    <pic:cNvPr id="0" name=""/>
+                    <pic:cNvPicPr/>
+                  </pic:nvPicPr>
+                  <pic:blipFill>
+                    <a:blip r:embed="rId12"/>
+                    <a:stretch>
+                      <a:fillRect/>
+                    </a:stretch>
+                  </pic:blipFill>
+                  <pic:spPr>
+                    <a:xfrm>
+                      <a:off x="0" y="0"/>
+                      <a:ext cx="5274310" cy="3831590"/>
+                    </a:xfrm>
+                    <a:prstGeom prst="rect">
+                      <a:avLst/>
+                    </a:prstGeom>
+                  </pic:spPr>
+                </pic:pic>
+              </a:graphicData>
+            </a:graphic>
+          </wp:inline>
+        </w:drawing>
+      </w:r>
+    </w:p>
+    <w:p>
+      <w:r>
+        <w:rPr>
+          <w:noProof/>
+        </w:rPr>
+        <w:drawing>
+          <wp:inline distT="0" distB="0" distL="0" distR="0" wp14:anchorId="0B4DB615" wp14:editId="4199A0B1">
+            <wp:extent cx="5274310" cy="271651"/>
+            <wp:effectExtent l="0" t="0" r="0" b="0"/>
+            <wp:docPr id="9" name="圖片 9"/>
+            <wp:cNvGraphicFramePr>
+              <a:graphicFrameLocks xmlns:a="http://schemas.openxmlformats.org/drawingml/2006/main" noChangeAspect="1"/>
+            </wp:cNvGraphicFramePr>
+            <a:graphic xmlns:a="http://schemas.openxmlformats.org/drawingml/2006/main">
+              <a:graphicData uri="http://schemas.openxmlformats.org/drawingml/2006/picture">
+                <pic:pic xmlns:pic="http://schemas.openxmlformats.org/drawingml/2006/picture">
+                  <pic:nvPicPr>
+                    <pic:cNvPr id="0" name=""/>
+                    <pic:cNvPicPr/>
+                  </pic:nvPicPr>
+                  <pic:blipFill>
+                    <a:blip r:embed="rId13"/>
+                    <a:stretch>
+                      <a:fillRect/>
+                    </a:stretch>
+                  </pic:blipFill>
+                  <pic:spPr>
+                    <a:xfrm>
+                      <a:off x="0" y="0"/>
+                      <a:ext cx="5274310" cy="271651"/>
+                    </a:xfrm>
+                    <a:prstGeom prst="rect">
+                      <a:avLst/>
+                    </a:prstGeom>
+                  </pic:spPr>
+                </pic:pic>
+              </a:graphicData>
+            </a:graphic>
+          </wp:inline>
+        </w:drawing>
+      </w:r>
+      <w:bookmarkStart w:id="0" w:name="_GoBack"/>
+      <w:bookmarkEnd w:id="0"/>
     </w:p>
     <w:sectPr>
       <w:pgSz w:w="11906" w:h="16838"/>

</xml_diff>

<commit_message>
add new content about 7/11
</commit_message>
<xml_diff>
--- a/GitHub test record.docx
+++ b/GitHub test record.docx
@@ -23,7 +23,7 @@
                     <pic:cNvPicPr/>
                   </pic:nvPicPr>
                   <pic:blipFill>
-                    <a:blip r:embed="rId5"/>
+                    <a:blip r:embed="rId7"/>
                     <a:stretch>
                       <a:fillRect/>
                     </a:stretch>
@@ -65,7 +65,7 @@
                     <pic:cNvPicPr/>
                   </pic:nvPicPr>
                   <pic:blipFill>
-                    <a:blip r:embed="rId6"/>
+                    <a:blip r:embed="rId8"/>
                     <a:stretch>
                       <a:fillRect/>
                     </a:stretch>
@@ -107,7 +107,7 @@
                     <pic:cNvPicPr/>
                   </pic:nvPicPr>
                   <pic:blipFill>
-                    <a:blip r:embed="rId7"/>
+                    <a:blip r:embed="rId9"/>
                     <a:stretch>
                       <a:fillRect/>
                     </a:stretch>
@@ -149,7 +149,7 @@
                     <pic:cNvPicPr/>
                   </pic:nvPicPr>
                   <pic:blipFill>
-                    <a:blip r:embed="rId8"/>
+                    <a:blip r:embed="rId10"/>
                     <a:stretch>
                       <a:fillRect/>
                     </a:stretch>
@@ -191,7 +191,7 @@
                     <pic:cNvPicPr/>
                   </pic:nvPicPr>
                   <pic:blipFill>
-                    <a:blip r:embed="rId9"/>
+                    <a:blip r:embed="rId11"/>
                     <a:stretch>
                       <a:fillRect/>
                     </a:stretch>
@@ -213,11 +213,6 @@
       </w:r>
     </w:p>
     <w:p>
-      <w:pPr>
-        <w:rPr>
-          <w:rFonts w:hint="eastAsia"/>
-        </w:rPr>
-      </w:pPr>
       <w:r>
         <w:rPr>
           <w:noProof/>
@@ -239,7 +234,7 @@
                     <pic:cNvPicPr/>
                   </pic:nvPicPr>
                   <pic:blipFill>
-                    <a:blip r:embed="rId10"/>
+                    <a:blip r:embed="rId12"/>
                     <a:stretch>
                       <a:fillRect/>
                     </a:stretch>
@@ -261,11 +256,6 @@
       </w:r>
     </w:p>
     <w:p>
-      <w:pPr>
-        <w:rPr>
-          <w:rFonts w:hint="eastAsia"/>
-        </w:rPr>
-      </w:pPr>
       <w:r>
         <w:rPr>
           <w:noProof/>
@@ -286,7 +276,7 @@
                     <pic:cNvPicPr/>
                   </pic:nvPicPr>
                   <pic:blipFill>
-                    <a:blip r:embed="rId11"/>
+                    <a:blip r:embed="rId13"/>
                     <a:stretch>
                       <a:fillRect/>
                     </a:stretch>
@@ -308,11 +298,6 @@
       </w:r>
     </w:p>
     <w:p>
-      <w:pPr>
-        <w:rPr>
-          <w:rFonts w:hint="eastAsia"/>
-        </w:rPr>
-      </w:pPr>
       <w:r>
         <w:rPr>
           <w:noProof/>
@@ -334,7 +319,7 @@
                     <pic:cNvPicPr/>
                   </pic:nvPicPr>
                   <pic:blipFill>
-                    <a:blip r:embed="rId12"/>
+                    <a:blip r:embed="rId14"/>
                     <a:stretch>
                       <a:fillRect/>
                     </a:stretch>
@@ -356,12 +341,17 @@
       </w:r>
     </w:p>
     <w:p>
-      <w:r>
-        <w:rPr>
-          <w:noProof/>
-        </w:rPr>
-        <w:drawing>
-          <wp:inline distT="0" distB="0" distL="0" distR="0" wp14:anchorId="0B4DB615" wp14:editId="4199A0B1">
+      <w:pPr>
+        <w:rPr>
+          <w:rFonts w:hint="eastAsia"/>
+        </w:rPr>
+      </w:pPr>
+      <w:r>
+        <w:rPr>
+          <w:noProof/>
+        </w:rPr>
+        <w:drawing>
+          <wp:inline distT="0" distB="0" distL="0" distR="0" wp14:anchorId="48A7B58C" wp14:editId="64EC9FF6">
             <wp:extent cx="5274310" cy="271651"/>
             <wp:effectExtent l="0" t="0" r="0" b="0"/>
             <wp:docPr id="9" name="圖片 9"/>
@@ -376,7 +366,7 @@
                     <pic:cNvPicPr/>
                   </pic:nvPicPr>
                   <pic:blipFill>
-                    <a:blip r:embed="rId13"/>
+                    <a:blip r:embed="rId15"/>
                     <a:stretch>
                       <a:fillRect/>
                     </a:stretch>
@@ -396,6 +386,665 @@
           </wp:inline>
         </w:drawing>
       </w:r>
+      <w:r>
+        <w:rPr>
+          <w:noProof/>
+        </w:rPr>
+        <w:drawing>
+          <wp:inline distT="0" distB="0" distL="0" distR="0" wp14:anchorId="64C193FB" wp14:editId="7156E86F">
+            <wp:extent cx="5274310" cy="455805"/>
+            <wp:effectExtent l="0" t="0" r="2540" b="1905"/>
+            <wp:docPr id="20" name="圖片 20"/>
+            <wp:cNvGraphicFramePr>
+              <a:graphicFrameLocks xmlns:a="http://schemas.openxmlformats.org/drawingml/2006/main" noChangeAspect="1"/>
+            </wp:cNvGraphicFramePr>
+            <a:graphic xmlns:a="http://schemas.openxmlformats.org/drawingml/2006/main">
+              <a:graphicData uri="http://schemas.openxmlformats.org/drawingml/2006/picture">
+                <pic:pic xmlns:pic="http://schemas.openxmlformats.org/drawingml/2006/picture">
+                  <pic:nvPicPr>
+                    <pic:cNvPr id="0" name=""/>
+                    <pic:cNvPicPr/>
+                  </pic:nvPicPr>
+                  <pic:blipFill>
+                    <a:blip r:embed="rId16"/>
+                    <a:stretch>
+                      <a:fillRect/>
+                    </a:stretch>
+                  </pic:blipFill>
+                  <pic:spPr>
+                    <a:xfrm>
+                      <a:off x="0" y="0"/>
+                      <a:ext cx="5274310" cy="455805"/>
+                    </a:xfrm>
+                    <a:prstGeom prst="rect">
+                      <a:avLst/>
+                    </a:prstGeom>
+                  </pic:spPr>
+                </pic:pic>
+              </a:graphicData>
+            </a:graphic>
+          </wp:inline>
+        </w:drawing>
+      </w:r>
+    </w:p>
+    <w:p>
+      <w:pPr>
+        <w:rPr>
+          <w:rFonts w:hint="eastAsia"/>
+        </w:rPr>
+      </w:pPr>
+      <w:r>
+        <w:rPr>
+          <w:noProof/>
+        </w:rPr>
+        <w:drawing>
+          <wp:inline distT="0" distB="0" distL="0" distR="0" wp14:anchorId="2E1FEBE0" wp14:editId="19A8CC77">
+            <wp:extent cx="5274310" cy="1061577"/>
+            <wp:effectExtent l="0" t="0" r="2540" b="5715"/>
+            <wp:docPr id="24" name="圖片 24"/>
+            <wp:cNvGraphicFramePr>
+              <a:graphicFrameLocks xmlns:a="http://schemas.openxmlformats.org/drawingml/2006/main" noChangeAspect="1"/>
+            </wp:cNvGraphicFramePr>
+            <a:graphic xmlns:a="http://schemas.openxmlformats.org/drawingml/2006/main">
+              <a:graphicData uri="http://schemas.openxmlformats.org/drawingml/2006/picture">
+                <pic:pic xmlns:pic="http://schemas.openxmlformats.org/drawingml/2006/picture">
+                  <pic:nvPicPr>
+                    <pic:cNvPr id="0" name=""/>
+                    <pic:cNvPicPr/>
+                  </pic:nvPicPr>
+                  <pic:blipFill>
+                    <a:blip r:embed="rId17"/>
+                    <a:stretch>
+                      <a:fillRect/>
+                    </a:stretch>
+                  </pic:blipFill>
+                  <pic:spPr>
+                    <a:xfrm>
+                      <a:off x="0" y="0"/>
+                      <a:ext cx="5274310" cy="1061577"/>
+                    </a:xfrm>
+                    <a:prstGeom prst="rect">
+                      <a:avLst/>
+                    </a:prstGeom>
+                  </pic:spPr>
+                </pic:pic>
+              </a:graphicData>
+            </a:graphic>
+          </wp:inline>
+        </w:drawing>
+      </w:r>
+    </w:p>
+    <w:p>
+      <w:pPr>
+        <w:rPr>
+          <w:rFonts w:hint="eastAsia"/>
+        </w:rPr>
+      </w:pPr>
+      <w:r>
+        <w:rPr>
+          <w:noProof/>
+        </w:rPr>
+        <mc:AlternateContent>
+          <mc:Choice Requires="wps">
+            <w:drawing>
+              <wp:anchor distT="0" distB="0" distL="114300" distR="114300" simplePos="0" relativeHeight="251659264" behindDoc="0" locked="0" layoutInCell="1" allowOverlap="1" wp14:anchorId="7BB8ADC5" wp14:editId="76EF55C6">
+                <wp:simplePos x="0" y="0"/>
+                <wp:positionH relativeFrom="column">
+                  <wp:posOffset>4599432</wp:posOffset>
+                </wp:positionH>
+                <wp:positionV relativeFrom="paragraph">
+                  <wp:posOffset>362102</wp:posOffset>
+                </wp:positionV>
+                <wp:extent cx="614477" cy="219456"/>
+                <wp:effectExtent l="0" t="0" r="14605" b="28575"/>
+                <wp:wrapNone/>
+                <wp:docPr id="14" name="矩形 14"/>
+                <wp:cNvGraphicFramePr/>
+                <a:graphic xmlns:a="http://schemas.openxmlformats.org/drawingml/2006/main">
+                  <a:graphicData uri="http://schemas.microsoft.com/office/word/2010/wordprocessingShape">
+                    <wps:wsp>
+                      <wps:cNvSpPr/>
+                      <wps:spPr>
+                        <a:xfrm>
+                          <a:off x="0" y="0"/>
+                          <a:ext cx="614477" cy="219456"/>
+                        </a:xfrm>
+                        <a:prstGeom prst="rect">
+                          <a:avLst/>
+                        </a:prstGeom>
+                        <a:noFill/>
+                        <a:ln w="25400" cap="flat" cmpd="sng" algn="ctr">
+                          <a:solidFill>
+                            <a:srgbClr val="FF0000"/>
+                          </a:solidFill>
+                          <a:prstDash val="solid"/>
+                        </a:ln>
+                        <a:effectLst/>
+                      </wps:spPr>
+                      <wps:bodyPr rot="0" spcFirstLastPara="0" vertOverflow="overflow" horzOverflow="overflow" vert="horz" wrap="square" lIns="91440" tIns="45720" rIns="91440" bIns="45720" numCol="1" spcCol="0" rtlCol="0" fromWordArt="0" anchor="ctr" anchorCtr="0" forceAA="0" compatLnSpc="1">
+                        <a:prstTxWarp prst="textNoShape">
+                          <a:avLst/>
+                        </a:prstTxWarp>
+                        <a:noAutofit/>
+                      </wps:bodyPr>
+                    </wps:wsp>
+                  </a:graphicData>
+                </a:graphic>
+              </wp:anchor>
+            </w:drawing>
+          </mc:Choice>
+          <mc:Fallback>
+            <w:pict>
+              <v:rect id="矩形 14" o:spid="_x0000_s1026" style="position:absolute;margin-left:362.15pt;margin-top:28.5pt;width:48.4pt;height:17.3pt;z-index:251659264;visibility:visible;mso-wrap-style:square;mso-wrap-distance-left:9pt;mso-wrap-distance-top:0;mso-wrap-distance-right:9pt;mso-wrap-distance-bottom:0;mso-position-horizontal:absolute;mso-position-horizontal-relative:text;mso-position-vertical:absolute;mso-position-vertical-relative:text;v-text-anchor:middle" o:gfxdata="UEsDBBQABgAIAAAAIQC2gziS/gAAAOEBAAATAAAAW0NvbnRlbnRfVHlwZXNdLnhtbJSRQU7DMBBF&#10;90jcwfIWJU67QAgl6YK0S0CoHGBkTxKLZGx5TGhvj5O2G0SRWNoz/78nu9wcxkFMGNg6quQqL6RA&#10;0s5Y6ir5vt9lD1JwBDIwOMJKHpHlpr69KfdHjyxSmriSfYz+USnWPY7AufNIadK6MEJMx9ApD/oD&#10;OlTrorhX2lFEilmcO2RdNtjC5xDF9pCuTyYBB5bi6bQ4syoJ3g9WQ0ymaiLzg5KdCXlKLjvcW893&#10;SUOqXwnz5DrgnHtJTxOsQfEKIT7DmDSUCaxw7Rqn8787ZsmRM9e2VmPeBN4uqYvTtW7jvijg9N/y&#10;JsXecLq0q+WD6m8AAAD//wMAUEsDBBQABgAIAAAAIQA4/SH/1gAAAJQBAAALAAAAX3JlbHMvLnJl&#10;bHOkkMFqwzAMhu+DvYPRfXGawxijTi+j0GvpHsDYimMaW0Yy2fr2M4PBMnrbUb/Q94l/f/hMi1qR&#10;JVI2sOt6UJgd+ZiDgffL8ekFlFSbvV0oo4EbChzGx4f9GRdb25HMsYhqlCwG5lrLq9biZkxWOiqY&#10;22YiTra2kYMu1l1tQD30/bPm3wwYN0x18gb45AdQl1tp5j/sFB2T0FQ7R0nTNEV3j6o9feQzro1i&#10;OWA14Fm+Q8a1a8+Bvu/d/dMb2JY5uiPbhG/ktn4cqGU/er3pcvwCAAD//wMAUEsDBBQABgAIAAAA&#10;IQAsB2hDZwIAAK8EAAAOAAAAZHJzL2Uyb0RvYy54bWysVMFOGzEQvVfqP1i+l02iAGVFgiJQqkoI&#10;kKDiPPHa2ZW8HnfsZEN/plJv/Yh+DupvdOxdCKU9Vc3BmfGMnz1v3uzp2a61YqspNOhmcnwwkkI7&#10;hVXj1jP56W757r0UIYKrwKLTM/mggzybv31z2vlST7BGW2kSDOJC2fmZrGP0ZVEEVesWwgF67Tho&#10;kFqI7NK6qAg6Rm9tMRmNjooOqfKESofAuxd9UM4zvjFaxWtjgo7CziS/LeaV8rpKazE/hXJN4OtG&#10;Dc+Af3hFC43jS5+hLiCC2FDzB1TbKMKAJh4obAs0plE618DVjEevqrmtwetcC5MT/DNN4f/Bqqvt&#10;DYmm4t5NpXDQco9+fv3++OOb4A1mp/Oh5KRbf0ODF9hMpe4MtemfixC7zOjDM6N6F4XizaPxdHp8&#10;LIXi0GR8Mj08SpjF/rCnED9obEUyZpK4YZlH2F6G2Kc+paS7HC4ba3kfSutEx6CH0xH3VQFrx1iI&#10;bLaeqwluLQXYNYtSRcqQAW1TpePpdKD16tyS2AILY7kc8W942W9p6e4LCHWfl0NDmnUJRmeJDU9N&#10;VPXkJGuF1QNTS9hrLni1bBjtEkK8AWKR8bN5cOI1L8Yi14KDJUWN9OVv+ymfe89RKToWLdf5eQOk&#10;pbAfHavihOlOKs/O9PB4wg69jKxeRtymPUcuf8wj6lU2U360T6YhbO95vhbpVg6BU3x3z+jgnMd+&#10;mHhClV4schor20O8dLdeJfDEU+LxbncP5IdGR1bIFT4JHMpX/e5z00mHi01E02Qx7HllESWHpyLL&#10;aZjgNHYv/Zy1/87MfwEAAP//AwBQSwMEFAAGAAgAAAAhAFPPH1XfAAAACQEAAA8AAABkcnMvZG93&#10;bnJldi54bWxMj0FPg0AQhe8m/ofNmHgxdoEqRWRotIk99GBi9eJtYUcgZXcJuxT8944nPU7my/fe&#10;K7aL6cWZRt85ixCvIhBka6c72yB8vL/cZiB8UFar3llC+CYP2/LyolC5drN9o/MxNIIl1ucKoQ1h&#10;yKX0dUtG+ZUbyPLvy41GBT7HRupRzSw3vUyiKJVGdZYTWjXQrqX6dJwMQrX/HHfZ83ofppuU1afm&#10;QK8z4vXV8vQIItAS/mD4rc/VoeROlZus9qJH2CR3a0YR7je8iYEsiWMQFcJDnIIsC/l/QfkDAAD/&#10;/wMAUEsBAi0AFAAGAAgAAAAhALaDOJL+AAAA4QEAABMAAAAAAAAAAAAAAAAAAAAAAFtDb250ZW50&#10;X1R5cGVzXS54bWxQSwECLQAUAAYACAAAACEAOP0h/9YAAACUAQAACwAAAAAAAAAAAAAAAAAvAQAA&#10;X3JlbHMvLnJlbHNQSwECLQAUAAYACAAAACEALAdoQ2cCAACvBAAADgAAAAAAAAAAAAAAAAAuAgAA&#10;ZHJzL2Uyb0RvYy54bWxQSwECLQAUAAYACAAAACEAU88fVd8AAAAJAQAADwAAAAAAAAAAAAAAAADB&#10;BAAAZHJzL2Rvd25yZXYueG1sUEsFBgAAAAAEAAQA8wAAAM0FAAAAAA==&#10;" filled="f" strokecolor="red" strokeweight="2pt"/>
+            </w:pict>
+          </mc:Fallback>
+        </mc:AlternateContent>
+      </w:r>
+      <w:r>
+        <w:rPr>
+          <w:noProof/>
+        </w:rPr>
+        <w:drawing>
+          <wp:inline distT="0" distB="0" distL="0" distR="0" wp14:anchorId="56BA8CD5" wp14:editId="4DB9A39D">
+            <wp:extent cx="5274310" cy="1948565"/>
+            <wp:effectExtent l="0" t="0" r="2540" b="0"/>
+            <wp:docPr id="25" name="圖片 25"/>
+            <wp:cNvGraphicFramePr>
+              <a:graphicFrameLocks xmlns:a="http://schemas.openxmlformats.org/drawingml/2006/main" noChangeAspect="1"/>
+            </wp:cNvGraphicFramePr>
+            <a:graphic xmlns:a="http://schemas.openxmlformats.org/drawingml/2006/main">
+              <a:graphicData uri="http://schemas.openxmlformats.org/drawingml/2006/picture">
+                <pic:pic xmlns:pic="http://schemas.openxmlformats.org/drawingml/2006/picture">
+                  <pic:nvPicPr>
+                    <pic:cNvPr id="0" name=""/>
+                    <pic:cNvPicPr/>
+                  </pic:nvPicPr>
+                  <pic:blipFill>
+                    <a:blip r:embed="rId18"/>
+                    <a:stretch>
+                      <a:fillRect/>
+                    </a:stretch>
+                  </pic:blipFill>
+                  <pic:spPr>
+                    <a:xfrm>
+                      <a:off x="0" y="0"/>
+                      <a:ext cx="5274310" cy="1948565"/>
+                    </a:xfrm>
+                    <a:prstGeom prst="rect">
+                      <a:avLst/>
+                    </a:prstGeom>
+                  </pic:spPr>
+                </pic:pic>
+              </a:graphicData>
+            </a:graphic>
+          </wp:inline>
+        </w:drawing>
+      </w:r>
+    </w:p>
+    <w:p>
+      <w:pPr>
+        <w:rPr>
+          <w:rFonts w:hint="eastAsia"/>
+        </w:rPr>
+      </w:pPr>
+      <w:r>
+        <w:rPr>
+          <w:noProof/>
+        </w:rPr>
+        <w:lastRenderedPageBreak/>
+        <w:drawing>
+          <wp:inline distT="0" distB="0" distL="0" distR="0" wp14:anchorId="65C6AEE0" wp14:editId="122FB659">
+            <wp:extent cx="3752850" cy="3200400"/>
+            <wp:effectExtent l="0" t="0" r="0" b="0"/>
+            <wp:docPr id="26" name="圖片 26"/>
+            <wp:cNvGraphicFramePr>
+              <a:graphicFrameLocks xmlns:a="http://schemas.openxmlformats.org/drawingml/2006/main" noChangeAspect="1"/>
+            </wp:cNvGraphicFramePr>
+            <a:graphic xmlns:a="http://schemas.openxmlformats.org/drawingml/2006/main">
+              <a:graphicData uri="http://schemas.openxmlformats.org/drawingml/2006/picture">
+                <pic:pic xmlns:pic="http://schemas.openxmlformats.org/drawingml/2006/picture">
+                  <pic:nvPicPr>
+                    <pic:cNvPr id="0" name=""/>
+                    <pic:cNvPicPr/>
+                  </pic:nvPicPr>
+                  <pic:blipFill>
+                    <a:blip r:embed="rId19"/>
+                    <a:stretch>
+                      <a:fillRect/>
+                    </a:stretch>
+                  </pic:blipFill>
+                  <pic:spPr>
+                    <a:xfrm>
+                      <a:off x="0" y="0"/>
+                      <a:ext cx="3752850" cy="3200400"/>
+                    </a:xfrm>
+                    <a:prstGeom prst="rect">
+                      <a:avLst/>
+                    </a:prstGeom>
+                  </pic:spPr>
+                </pic:pic>
+              </a:graphicData>
+            </a:graphic>
+          </wp:inline>
+        </w:drawing>
+      </w:r>
+    </w:p>
+    <w:p>
+      <w:pPr>
+        <w:rPr>
+          <w:rFonts w:hint="eastAsia"/>
+        </w:rPr>
+      </w:pPr>
+      <w:r>
+        <w:rPr>
+          <w:noProof/>
+        </w:rPr>
+        <w:drawing>
+          <wp:inline distT="0" distB="0" distL="0" distR="0" wp14:anchorId="4B73282F" wp14:editId="1BD9613A">
+            <wp:extent cx="5274310" cy="1741621"/>
+            <wp:effectExtent l="0" t="0" r="2540" b="0"/>
+            <wp:docPr id="27" name="圖片 27"/>
+            <wp:cNvGraphicFramePr>
+              <a:graphicFrameLocks xmlns:a="http://schemas.openxmlformats.org/drawingml/2006/main" noChangeAspect="1"/>
+            </wp:cNvGraphicFramePr>
+            <a:graphic xmlns:a="http://schemas.openxmlformats.org/drawingml/2006/main">
+              <a:graphicData uri="http://schemas.openxmlformats.org/drawingml/2006/picture">
+                <pic:pic xmlns:pic="http://schemas.openxmlformats.org/drawingml/2006/picture">
+                  <pic:nvPicPr>
+                    <pic:cNvPr id="0" name=""/>
+                    <pic:cNvPicPr/>
+                  </pic:nvPicPr>
+                  <pic:blipFill>
+                    <a:blip r:embed="rId20"/>
+                    <a:stretch>
+                      <a:fillRect/>
+                    </a:stretch>
+                  </pic:blipFill>
+                  <pic:spPr>
+                    <a:xfrm>
+                      <a:off x="0" y="0"/>
+                      <a:ext cx="5274310" cy="1741621"/>
+                    </a:xfrm>
+                    <a:prstGeom prst="rect">
+                      <a:avLst/>
+                    </a:prstGeom>
+                  </pic:spPr>
+                </pic:pic>
+              </a:graphicData>
+            </a:graphic>
+          </wp:inline>
+        </w:drawing>
+      </w:r>
+    </w:p>
+    <w:p>
+      <w:pPr>
+        <w:rPr>
+          <w:rFonts w:hint="eastAsia"/>
+        </w:rPr>
+      </w:pPr>
+      <w:r>
+        <w:rPr>
+          <w:noProof/>
+        </w:rPr>
+        <w:drawing>
+          <wp:inline distT="0" distB="0" distL="0" distR="0" wp14:anchorId="7D73B2DA" wp14:editId="5AA14BA8">
+            <wp:extent cx="5274310" cy="279587"/>
+            <wp:effectExtent l="0" t="0" r="2540" b="6350"/>
+            <wp:docPr id="28" name="圖片 28"/>
+            <wp:cNvGraphicFramePr>
+              <a:graphicFrameLocks xmlns:a="http://schemas.openxmlformats.org/drawingml/2006/main" noChangeAspect="1"/>
+            </wp:cNvGraphicFramePr>
+            <a:graphic xmlns:a="http://schemas.openxmlformats.org/drawingml/2006/main">
+              <a:graphicData uri="http://schemas.openxmlformats.org/drawingml/2006/picture">
+                <pic:pic xmlns:pic="http://schemas.openxmlformats.org/drawingml/2006/picture">
+                  <pic:nvPicPr>
+                    <pic:cNvPr id="0" name=""/>
+                    <pic:cNvPicPr/>
+                  </pic:nvPicPr>
+                  <pic:blipFill>
+                    <a:blip r:embed="rId21"/>
+                    <a:stretch>
+                      <a:fillRect/>
+                    </a:stretch>
+                  </pic:blipFill>
+                  <pic:spPr>
+                    <a:xfrm>
+                      <a:off x="0" y="0"/>
+                      <a:ext cx="5274310" cy="279587"/>
+                    </a:xfrm>
+                    <a:prstGeom prst="rect">
+                      <a:avLst/>
+                    </a:prstGeom>
+                  </pic:spPr>
+                </pic:pic>
+              </a:graphicData>
+            </a:graphic>
+          </wp:inline>
+        </w:drawing>
+      </w:r>
+    </w:p>
+    <w:p>
+      <w:pPr>
+        <w:rPr>
+          <w:rFonts w:hint="eastAsia"/>
+        </w:rPr>
+      </w:pPr>
+      <w:r>
+        <w:rPr>
+          <w:noProof/>
+        </w:rPr>
+        <w:drawing>
+          <wp:inline distT="0" distB="0" distL="0" distR="0" wp14:anchorId="78E04C9C" wp14:editId="4FE8020B">
+            <wp:extent cx="5274310" cy="814344"/>
+            <wp:effectExtent l="0" t="0" r="2540" b="5080"/>
+            <wp:docPr id="29" name="圖片 29"/>
+            <wp:cNvGraphicFramePr>
+              <a:graphicFrameLocks xmlns:a="http://schemas.openxmlformats.org/drawingml/2006/main" noChangeAspect="1"/>
+            </wp:cNvGraphicFramePr>
+            <a:graphic xmlns:a="http://schemas.openxmlformats.org/drawingml/2006/main">
+              <a:graphicData uri="http://schemas.openxmlformats.org/drawingml/2006/picture">
+                <pic:pic xmlns:pic="http://schemas.openxmlformats.org/drawingml/2006/picture">
+                  <pic:nvPicPr>
+                    <pic:cNvPr id="0" name=""/>
+                    <pic:cNvPicPr/>
+                  </pic:nvPicPr>
+                  <pic:blipFill>
+                    <a:blip r:embed="rId22"/>
+                    <a:stretch>
+                      <a:fillRect/>
+                    </a:stretch>
+                  </pic:blipFill>
+                  <pic:spPr>
+                    <a:xfrm>
+                      <a:off x="0" y="0"/>
+                      <a:ext cx="5274310" cy="814344"/>
+                    </a:xfrm>
+                    <a:prstGeom prst="rect">
+                      <a:avLst/>
+                    </a:prstGeom>
+                  </pic:spPr>
+                </pic:pic>
+              </a:graphicData>
+            </a:graphic>
+          </wp:inline>
+        </w:drawing>
+      </w:r>
+    </w:p>
+    <w:p>
+      <w:pPr>
+        <w:rPr>
+          <w:rFonts w:hint="eastAsia"/>
+        </w:rPr>
+      </w:pPr>
+    </w:p>
+    <w:p>
+      <w:pPr>
+        <w:rPr>
+          <w:rFonts w:hint="eastAsia"/>
+        </w:rPr>
+      </w:pPr>
+      <w:hyperlink r:id="rId23" w:history="1">
+        <w:r>
+          <w:rPr>
+            <w:rStyle w:val="a9"/>
+          </w:rPr>
+          <w:t>http://jlord.us/git-it/challenges-zhtw/branches_arent_just_for_birds.html</w:t>
+        </w:r>
+      </w:hyperlink>
+    </w:p>
+    <w:p>
+      <w:pPr>
+        <w:rPr>
+          <w:rFonts w:hint="eastAsia"/>
+        </w:rPr>
+      </w:pPr>
+      <w:r>
+        <w:rPr>
+          <w:noProof/>
+        </w:rPr>
+        <w:lastRenderedPageBreak/>
+        <w:drawing>
+          <wp:inline distT="0" distB="0" distL="0" distR="0" wp14:anchorId="12A34620" wp14:editId="1CC60335">
+            <wp:extent cx="5274310" cy="2030365"/>
+            <wp:effectExtent l="0" t="0" r="2540" b="8255"/>
+            <wp:docPr id="30" name="圖片 30"/>
+            <wp:cNvGraphicFramePr>
+              <a:graphicFrameLocks xmlns:a="http://schemas.openxmlformats.org/drawingml/2006/main" noChangeAspect="1"/>
+            </wp:cNvGraphicFramePr>
+            <a:graphic xmlns:a="http://schemas.openxmlformats.org/drawingml/2006/main">
+              <a:graphicData uri="http://schemas.openxmlformats.org/drawingml/2006/picture">
+                <pic:pic xmlns:pic="http://schemas.openxmlformats.org/drawingml/2006/picture">
+                  <pic:nvPicPr>
+                    <pic:cNvPr id="0" name=""/>
+                    <pic:cNvPicPr/>
+                  </pic:nvPicPr>
+                  <pic:blipFill>
+                    <a:blip r:embed="rId24"/>
+                    <a:stretch>
+                      <a:fillRect/>
+                    </a:stretch>
+                  </pic:blipFill>
+                  <pic:spPr>
+                    <a:xfrm>
+                      <a:off x="0" y="0"/>
+                      <a:ext cx="5274310" cy="2030365"/>
+                    </a:xfrm>
+                    <a:prstGeom prst="rect">
+                      <a:avLst/>
+                    </a:prstGeom>
+                  </pic:spPr>
+                </pic:pic>
+              </a:graphicData>
+            </a:graphic>
+          </wp:inline>
+        </w:drawing>
+      </w:r>
+    </w:p>
+    <w:p>
+      <w:pPr>
+        <w:rPr>
+          <w:rFonts w:hint="eastAsia"/>
+        </w:rPr>
+      </w:pPr>
+      <w:r>
+        <w:rPr>
+          <w:noProof/>
+        </w:rPr>
+        <w:drawing>
+          <wp:inline distT="0" distB="0" distL="0" distR="0" wp14:anchorId="7375C9F7" wp14:editId="08D1EE0A">
+            <wp:extent cx="5274310" cy="799693"/>
+            <wp:effectExtent l="0" t="0" r="2540" b="635"/>
+            <wp:docPr id="31" name="圖片 31"/>
+            <wp:cNvGraphicFramePr>
+              <a:graphicFrameLocks xmlns:a="http://schemas.openxmlformats.org/drawingml/2006/main" noChangeAspect="1"/>
+            </wp:cNvGraphicFramePr>
+            <a:graphic xmlns:a="http://schemas.openxmlformats.org/drawingml/2006/main">
+              <a:graphicData uri="http://schemas.openxmlformats.org/drawingml/2006/picture">
+                <pic:pic xmlns:pic="http://schemas.openxmlformats.org/drawingml/2006/picture">
+                  <pic:nvPicPr>
+                    <pic:cNvPr id="0" name=""/>
+                    <pic:cNvPicPr/>
+                  </pic:nvPicPr>
+                  <pic:blipFill>
+                    <a:blip r:embed="rId25"/>
+                    <a:stretch>
+                      <a:fillRect/>
+                    </a:stretch>
+                  </pic:blipFill>
+                  <pic:spPr>
+                    <a:xfrm>
+                      <a:off x="0" y="0"/>
+                      <a:ext cx="5274310" cy="799693"/>
+                    </a:xfrm>
+                    <a:prstGeom prst="rect">
+                      <a:avLst/>
+                    </a:prstGeom>
+                  </pic:spPr>
+                </pic:pic>
+              </a:graphicData>
+            </a:graphic>
+          </wp:inline>
+        </w:drawing>
+      </w:r>
+    </w:p>
+    <w:p>
+      <w:pPr>
+        <w:rPr>
+          <w:rFonts w:hint="eastAsia"/>
+        </w:rPr>
+      </w:pPr>
+      <w:r>
+        <w:rPr>
+          <w:noProof/>
+        </w:rPr>
+        <w:drawing>
+          <wp:inline distT="0" distB="0" distL="0" distR="0" wp14:anchorId="78A598EC" wp14:editId="03E884C8">
+            <wp:extent cx="5274310" cy="1843567"/>
+            <wp:effectExtent l="0" t="0" r="2540" b="4445"/>
+            <wp:docPr id="32" name="圖片 32"/>
+            <wp:cNvGraphicFramePr>
+              <a:graphicFrameLocks xmlns:a="http://schemas.openxmlformats.org/drawingml/2006/main" noChangeAspect="1"/>
+            </wp:cNvGraphicFramePr>
+            <a:graphic xmlns:a="http://schemas.openxmlformats.org/drawingml/2006/main">
+              <a:graphicData uri="http://schemas.openxmlformats.org/drawingml/2006/picture">
+                <pic:pic xmlns:pic="http://schemas.openxmlformats.org/drawingml/2006/picture">
+                  <pic:nvPicPr>
+                    <pic:cNvPr id="0" name=""/>
+                    <pic:cNvPicPr/>
+                  </pic:nvPicPr>
+                  <pic:blipFill>
+                    <a:blip r:embed="rId26"/>
+                    <a:stretch>
+                      <a:fillRect/>
+                    </a:stretch>
+                  </pic:blipFill>
+                  <pic:spPr>
+                    <a:xfrm>
+                      <a:off x="0" y="0"/>
+                      <a:ext cx="5274310" cy="1843567"/>
+                    </a:xfrm>
+                    <a:prstGeom prst="rect">
+                      <a:avLst/>
+                    </a:prstGeom>
+                  </pic:spPr>
+                </pic:pic>
+              </a:graphicData>
+            </a:graphic>
+          </wp:inline>
+        </w:drawing>
+      </w:r>
+    </w:p>
+    <w:p>
+      <w:pPr>
+        <w:rPr>
+          <w:rFonts w:hint="eastAsia"/>
+        </w:rPr>
+      </w:pPr>
+      <w:r>
+        <w:rPr>
+          <w:noProof/>
+        </w:rPr>
+        <w:drawing>
+          <wp:inline distT="0" distB="0" distL="0" distR="0" wp14:anchorId="0A3AA7A1" wp14:editId="073D7D18">
+            <wp:extent cx="5274310" cy="1199539"/>
+            <wp:effectExtent l="0" t="0" r="2540" b="635"/>
+            <wp:docPr id="33" name="圖片 33"/>
+            <wp:cNvGraphicFramePr>
+              <a:graphicFrameLocks xmlns:a="http://schemas.openxmlformats.org/drawingml/2006/main" noChangeAspect="1"/>
+            </wp:cNvGraphicFramePr>
+            <a:graphic xmlns:a="http://schemas.openxmlformats.org/drawingml/2006/main">
+              <a:graphicData uri="http://schemas.openxmlformats.org/drawingml/2006/picture">
+                <pic:pic xmlns:pic="http://schemas.openxmlformats.org/drawingml/2006/picture">
+                  <pic:nvPicPr>
+                    <pic:cNvPr id="0" name=""/>
+                    <pic:cNvPicPr/>
+                  </pic:nvPicPr>
+                  <pic:blipFill>
+                    <a:blip r:embed="rId27"/>
+                    <a:stretch>
+                      <a:fillRect/>
+                    </a:stretch>
+                  </pic:blipFill>
+                  <pic:spPr>
+                    <a:xfrm>
+                      <a:off x="0" y="0"/>
+                      <a:ext cx="5274310" cy="1199539"/>
+                    </a:xfrm>
+                    <a:prstGeom prst="rect">
+                      <a:avLst/>
+                    </a:prstGeom>
+                  </pic:spPr>
+                </pic:pic>
+              </a:graphicData>
+            </a:graphic>
+          </wp:inline>
+        </w:drawing>
+      </w:r>
+    </w:p>
+    <w:p>
+      <w:pPr>
+        <w:rPr>
+          <w:rFonts w:hint="eastAsia"/>
+        </w:rPr>
+      </w:pPr>
+      <w:r>
+        <w:rPr>
+          <w:noProof/>
+        </w:rPr>
+        <w:drawing>
+          <wp:inline distT="0" distB="0" distL="0" distR="0" wp14:anchorId="5CF4BEA2" wp14:editId="3442408B">
+            <wp:extent cx="5274310" cy="1197097"/>
+            <wp:effectExtent l="0" t="0" r="2540" b="3175"/>
+            <wp:docPr id="34" name="圖片 34"/>
+            <wp:cNvGraphicFramePr>
+              <a:graphicFrameLocks xmlns:a="http://schemas.openxmlformats.org/drawingml/2006/main" noChangeAspect="1"/>
+            </wp:cNvGraphicFramePr>
+            <a:graphic xmlns:a="http://schemas.openxmlformats.org/drawingml/2006/main">
+              <a:graphicData uri="http://schemas.openxmlformats.org/drawingml/2006/picture">
+                <pic:pic xmlns:pic="http://schemas.openxmlformats.org/drawingml/2006/picture">
+                  <pic:nvPicPr>
+                    <pic:cNvPr id="0" name=""/>
+                    <pic:cNvPicPr/>
+                  </pic:nvPicPr>
+                  <pic:blipFill>
+                    <a:blip r:embed="rId28"/>
+                    <a:stretch>
+                      <a:fillRect/>
+                    </a:stretch>
+                  </pic:blipFill>
+                  <pic:spPr>
+                    <a:xfrm>
+                      <a:off x="0" y="0"/>
+                      <a:ext cx="5274310" cy="1197097"/>
+                    </a:xfrm>
+                    <a:prstGeom prst="rect">
+                      <a:avLst/>
+                    </a:prstGeom>
+                  </pic:spPr>
+                </pic:pic>
+              </a:graphicData>
+            </a:graphic>
+          </wp:inline>
+        </w:drawing>
+      </w:r>
+    </w:p>
+    <w:p>
+      <w:pPr>
+        <w:rPr>
+          <w:rFonts w:hint="eastAsia"/>
+        </w:rPr>
+      </w:pPr>
+      <w:hyperlink r:id="rId29" w:history="1">
+        <w:r>
+          <w:rPr>
+            <w:rStyle w:val="a9"/>
+          </w:rPr>
+          <w:t>http://jlord.us/git-it/challenges-zhtw/its_a_small_world.html</w:t>
+        </w:r>
+      </w:hyperlink>
+    </w:p>
+    <w:p/>
+    <w:p>
       <w:bookmarkStart w:id="0" w:name="_GoBack"/>
       <w:bookmarkEnd w:id="0"/>
     </w:p>
@@ -407,6 +1056,44 @@
     </w:sectPr>
   </w:body>
 </w:document>
+</file>
+
+<file path=word/endnotes.xml><?xml version="1.0" encoding="utf-8"?>
+<w:endnotes xmlns:wpc="http://schemas.microsoft.com/office/word/2010/wordprocessingCanvas" xmlns:mc="http://schemas.openxmlformats.org/markup-compatibility/2006" xmlns:o="urn:schemas-microsoft-com:office:office" xmlns:r="http://schemas.openxmlformats.org/officeDocument/2006/relationships" xmlns:m="http://schemas.openxmlformats.org/officeDocument/2006/math" xmlns:v="urn:schemas-microsoft-com:vml" xmlns:wp14="http://schemas.microsoft.com/office/word/2010/wordprocessingDrawing" xmlns:wp="http://schemas.openxmlformats.org/drawingml/2006/wordprocessingDrawing" xmlns:w10="urn:schemas-microsoft-com:office:word" xmlns:w="http://schemas.openxmlformats.org/wordprocessingml/2006/main" xmlns:w14="http://schemas.microsoft.com/office/word/2010/wordml" xmlns:wpg="http://schemas.microsoft.com/office/word/2010/wordprocessingGroup" xmlns:wpi="http://schemas.microsoft.com/office/word/2010/wordprocessingInk" xmlns:wne="http://schemas.microsoft.com/office/word/2006/wordml" xmlns:wps="http://schemas.microsoft.com/office/word/2010/wordprocessingShape" mc:Ignorable="w14 wp14">
+  <w:endnote w:type="separator" w:id="-1">
+    <w:p>
+      <w:r>
+        <w:separator/>
+      </w:r>
+    </w:p>
+  </w:endnote>
+  <w:endnote w:type="continuationSeparator" w:id="0">
+    <w:p>
+      <w:r>
+        <w:continuationSeparator/>
+      </w:r>
+    </w:p>
+  </w:endnote>
+</w:endnotes>
+</file>
+
+<file path=word/footnotes.xml><?xml version="1.0" encoding="utf-8"?>
+<w:footnotes xmlns:wpc="http://schemas.microsoft.com/office/word/2010/wordprocessingCanvas" xmlns:mc="http://schemas.openxmlformats.org/markup-compatibility/2006" xmlns:o="urn:schemas-microsoft-com:office:office" xmlns:r="http://schemas.openxmlformats.org/officeDocument/2006/relationships" xmlns:m="http://schemas.openxmlformats.org/officeDocument/2006/math" xmlns:v="urn:schemas-microsoft-com:vml" xmlns:wp14="http://schemas.microsoft.com/office/word/2010/wordprocessingDrawing" xmlns:wp="http://schemas.openxmlformats.org/drawingml/2006/wordprocessingDrawing" xmlns:w10="urn:schemas-microsoft-com:office:word" xmlns:w="http://schemas.openxmlformats.org/wordprocessingml/2006/main" xmlns:w14="http://schemas.microsoft.com/office/word/2010/wordml" xmlns:wpg="http://schemas.microsoft.com/office/word/2010/wordprocessingGroup" xmlns:wpi="http://schemas.microsoft.com/office/word/2010/wordprocessingInk" xmlns:wne="http://schemas.microsoft.com/office/word/2006/wordml" xmlns:wps="http://schemas.microsoft.com/office/word/2010/wordprocessingShape" mc:Ignorable="w14 wp14">
+  <w:footnote w:type="separator" w:id="-1">
+    <w:p>
+      <w:r>
+        <w:separator/>
+      </w:r>
+    </w:p>
+  </w:footnote>
+  <w:footnote w:type="continuationSeparator" w:id="0">
+    <w:p>
+      <w:r>
+        <w:continuationSeparator/>
+      </w:r>
+    </w:p>
+  </w:footnote>
+</w:footnotes>
 </file>
 
 <file path=word/styles.xml><?xml version="1.0" encoding="utf-8"?>
@@ -621,6 +1308,77 @@
       <w:rFonts w:asciiTheme="majorHAnsi" w:eastAsiaTheme="majorEastAsia" w:hAnsiTheme="majorHAnsi" w:cstheme="majorBidi"/>
       <w:sz w:val="18"/>
       <w:szCs w:val="18"/>
+    </w:rPr>
+  </w:style>
+  <w:style w:type="paragraph" w:styleId="a5">
+    <w:name w:val="header"/>
+    <w:basedOn w:val="a"/>
+    <w:link w:val="a6"/>
+    <w:uiPriority w:val="99"/>
+    <w:unhideWhenUsed/>
+    <w:rsid w:val="00F54DC6"/>
+    <w:pPr>
+      <w:tabs>
+        <w:tab w:val="center" w:pos="4153"/>
+        <w:tab w:val="right" w:pos="8306"/>
+      </w:tabs>
+      <w:snapToGrid w:val="0"/>
+    </w:pPr>
+    <w:rPr>
+      <w:sz w:val="20"/>
+      <w:szCs w:val="20"/>
+    </w:rPr>
+  </w:style>
+  <w:style w:type="character" w:customStyle="1" w:styleId="a6">
+    <w:name w:val="頁首 字元"/>
+    <w:basedOn w:val="a0"/>
+    <w:link w:val="a5"/>
+    <w:uiPriority w:val="99"/>
+    <w:rsid w:val="00F54DC6"/>
+    <w:rPr>
+      <w:sz w:val="20"/>
+      <w:szCs w:val="20"/>
+    </w:rPr>
+  </w:style>
+  <w:style w:type="paragraph" w:styleId="a7">
+    <w:name w:val="footer"/>
+    <w:basedOn w:val="a"/>
+    <w:link w:val="a8"/>
+    <w:uiPriority w:val="99"/>
+    <w:unhideWhenUsed/>
+    <w:rsid w:val="00F54DC6"/>
+    <w:pPr>
+      <w:tabs>
+        <w:tab w:val="center" w:pos="4153"/>
+        <w:tab w:val="right" w:pos="8306"/>
+      </w:tabs>
+      <w:snapToGrid w:val="0"/>
+    </w:pPr>
+    <w:rPr>
+      <w:sz w:val="20"/>
+      <w:szCs w:val="20"/>
+    </w:rPr>
+  </w:style>
+  <w:style w:type="character" w:customStyle="1" w:styleId="a8">
+    <w:name w:val="頁尾 字元"/>
+    <w:basedOn w:val="a0"/>
+    <w:link w:val="a7"/>
+    <w:uiPriority w:val="99"/>
+    <w:rsid w:val="00F54DC6"/>
+    <w:rPr>
+      <w:sz w:val="20"/>
+      <w:szCs w:val="20"/>
+    </w:rPr>
+  </w:style>
+  <w:style w:type="character" w:styleId="a9">
+    <w:name w:val="Hyperlink"/>
+    <w:basedOn w:val="a0"/>
+    <w:uiPriority w:val="99"/>
+    <w:unhideWhenUsed/>
+    <w:rsid w:val="00F54DC6"/>
+    <w:rPr>
+      <w:color w:val="0000FF" w:themeColor="hyperlink"/>
+      <w:u w:val="single"/>
     </w:rPr>
   </w:style>
 </w:styles>
@@ -838,6 +1596,77 @@
       <w:rFonts w:asciiTheme="majorHAnsi" w:eastAsiaTheme="majorEastAsia" w:hAnsiTheme="majorHAnsi" w:cstheme="majorBidi"/>
       <w:sz w:val="18"/>
       <w:szCs w:val="18"/>
+    </w:rPr>
+  </w:style>
+  <w:style w:type="paragraph" w:styleId="a5">
+    <w:name w:val="header"/>
+    <w:basedOn w:val="a"/>
+    <w:link w:val="a6"/>
+    <w:uiPriority w:val="99"/>
+    <w:unhideWhenUsed/>
+    <w:rsid w:val="00F54DC6"/>
+    <w:pPr>
+      <w:tabs>
+        <w:tab w:val="center" w:pos="4153"/>
+        <w:tab w:val="right" w:pos="8306"/>
+      </w:tabs>
+      <w:snapToGrid w:val="0"/>
+    </w:pPr>
+    <w:rPr>
+      <w:sz w:val="20"/>
+      <w:szCs w:val="20"/>
+    </w:rPr>
+  </w:style>
+  <w:style w:type="character" w:customStyle="1" w:styleId="a6">
+    <w:name w:val="頁首 字元"/>
+    <w:basedOn w:val="a0"/>
+    <w:link w:val="a5"/>
+    <w:uiPriority w:val="99"/>
+    <w:rsid w:val="00F54DC6"/>
+    <w:rPr>
+      <w:sz w:val="20"/>
+      <w:szCs w:val="20"/>
+    </w:rPr>
+  </w:style>
+  <w:style w:type="paragraph" w:styleId="a7">
+    <w:name w:val="footer"/>
+    <w:basedOn w:val="a"/>
+    <w:link w:val="a8"/>
+    <w:uiPriority w:val="99"/>
+    <w:unhideWhenUsed/>
+    <w:rsid w:val="00F54DC6"/>
+    <w:pPr>
+      <w:tabs>
+        <w:tab w:val="center" w:pos="4153"/>
+        <w:tab w:val="right" w:pos="8306"/>
+      </w:tabs>
+      <w:snapToGrid w:val="0"/>
+    </w:pPr>
+    <w:rPr>
+      <w:sz w:val="20"/>
+      <w:szCs w:val="20"/>
+    </w:rPr>
+  </w:style>
+  <w:style w:type="character" w:customStyle="1" w:styleId="a8">
+    <w:name w:val="頁尾 字元"/>
+    <w:basedOn w:val="a0"/>
+    <w:link w:val="a7"/>
+    <w:uiPriority w:val="99"/>
+    <w:rsid w:val="00F54DC6"/>
+    <w:rPr>
+      <w:sz w:val="20"/>
+      <w:szCs w:val="20"/>
+    </w:rPr>
+  </w:style>
+  <w:style w:type="character" w:styleId="a9">
+    <w:name w:val="Hyperlink"/>
+    <w:basedOn w:val="a0"/>
+    <w:uiPriority w:val="99"/>
+    <w:unhideWhenUsed/>
+    <w:rsid w:val="00F54DC6"/>
+    <w:rPr>
+      <w:color w:val="0000FF" w:themeColor="hyperlink"/>
+      <w:u w:val="single"/>
     </w:rPr>
   </w:style>
 </w:styles>

</xml_diff>